<commit_message>
Planning for Software Requirements Spec Documentation
</commit_message>
<xml_diff>
--- a/Documentation/Project Requirements/Software Requirment Specifications.docx
+++ b/Documentation/Project Requirements/Software Requirment Specifications.docx
@@ -394,7 +394,6 @@
                                 <w:szCs w:val="48"/>
                               </w:rPr>
                             </w:pPr>
-                            <w:proofErr w:type="spellStart"/>
                             <w:r>
                               <w:rPr>
                                 <w:b/>
@@ -403,9 +402,8 @@
                                 <w:sz w:val="48"/>
                                 <w:szCs w:val="48"/>
                               </w:rPr>
-                              <w:t>IntellEstate</w:t>
+                              <w:t>Project Name</w:t>
                             </w:r>
-                            <w:proofErr w:type="spellEnd"/>
                             <w:r>
                               <w:rPr>
                                 <w:b/>
@@ -435,7 +433,11 @@
           </mc:Choice>
           <mc:Fallback>
             <w:pict>
-              <v:shape w14:anchorId="2B75C1EC" id="_x0000_s1028" type="#_x0000_t202" style="position:absolute;margin-left:-61.05pt;margin-top:523.4pt;width:311.6pt;height:39.75pt;z-index:251662336;visibility:visible;mso-wrap-style:square;mso-width-percent:0;mso-height-percent:0;mso-wrap-distance-left:9pt;mso-wrap-distance-top:3.6pt;mso-wrap-distance-right:9pt;mso-wrap-distance-bottom:3.6pt;mso-position-horizontal:absolute;mso-position-horizontal-relative:text;mso-position-vertical:absolute;mso-position-vertical-relative:text;mso-width-percent:0;mso-height-percent:0;mso-width-relative:margin;mso-height-relative:margin;v-text-anchor:top" o:gfxdata="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" filled="f" stroked="f">
+              <v:shapetype w14:anchorId="2B75C1EC" id="_x0000_t202" coordsize="21600,21600" o:spt="202" path="m,l,21600r21600,l21600,xe">
+                <v:stroke joinstyle="miter"/>
+                <v:path gradientshapeok="t" o:connecttype="rect"/>
+              </v:shapetype>
+              <v:shape id="_x0000_s1028" type="#_x0000_t202" style="position:absolute;margin-left:-61.05pt;margin-top:523.4pt;width:311.6pt;height:39.75pt;z-index:251662336;visibility:visible;mso-wrap-style:square;mso-width-percent:0;mso-height-percent:0;mso-wrap-distance-left:9pt;mso-wrap-distance-top:3.6pt;mso-wrap-distance-right:9pt;mso-wrap-distance-bottom:3.6pt;mso-position-horizontal:absolute;mso-position-horizontal-relative:text;mso-position-vertical:absolute;mso-position-vertical-relative:text;mso-width-percent:0;mso-height-percent:0;mso-width-relative:margin;mso-height-relative:margin;v-text-anchor:top" o:gfxdata="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" filled="f" stroked="f">
                 <v:textbox>
                   <w:txbxContent>
                     <w:p>
@@ -447,7 +449,6 @@
                           <w:szCs w:val="48"/>
                         </w:rPr>
                       </w:pPr>
-                      <w:proofErr w:type="spellStart"/>
                       <w:r>
                         <w:rPr>
                           <w:b/>
@@ -456,9 +457,8 @@
                           <w:sz w:val="48"/>
                           <w:szCs w:val="48"/>
                         </w:rPr>
-                        <w:t>IntellEstate</w:t>
+                        <w:t>Project Name</w:t>
                       </w:r>
-                      <w:proofErr w:type="spellEnd"/>
                       <w:r>
                         <w:rPr>
                           <w:b/>

</xml_diff>

<commit_message>
Revert "Planning for Software Requirements Spec Documentation"
This reverts commit 1bfa59c0ca4057bc695787fd7c40dfc42a2dff43.
</commit_message>
<xml_diff>
--- a/Documentation/Project Requirements/Software Requirment Specifications.docx
+++ b/Documentation/Project Requirements/Software Requirment Specifications.docx
@@ -394,6 +394,7 @@
                                 <w:szCs w:val="48"/>
                               </w:rPr>
                             </w:pPr>
+                            <w:proofErr w:type="spellStart"/>
                             <w:r>
                               <w:rPr>
                                 <w:b/>
@@ -402,8 +403,9 @@
                                 <w:sz w:val="48"/>
                                 <w:szCs w:val="48"/>
                               </w:rPr>
-                              <w:t>Project Name</w:t>
+                              <w:t>IntellEstate</w:t>
                             </w:r>
+                            <w:proofErr w:type="spellEnd"/>
                             <w:r>
                               <w:rPr>
                                 <w:b/>
@@ -433,11 +435,7 @@
           </mc:Choice>
           <mc:Fallback>
             <w:pict>
-              <v:shapetype w14:anchorId="2B75C1EC" id="_x0000_t202" coordsize="21600,21600" o:spt="202" path="m,l,21600r21600,l21600,xe">
-                <v:stroke joinstyle="miter"/>
-                <v:path gradientshapeok="t" o:connecttype="rect"/>
-              </v:shapetype>
-              <v:shape id="_x0000_s1028" type="#_x0000_t202" style="position:absolute;margin-left:-61.05pt;margin-top:523.4pt;width:311.6pt;height:39.75pt;z-index:251662336;visibility:visible;mso-wrap-style:square;mso-width-percent:0;mso-height-percent:0;mso-wrap-distance-left:9pt;mso-wrap-distance-top:3.6pt;mso-wrap-distance-right:9pt;mso-wrap-distance-bottom:3.6pt;mso-position-horizontal:absolute;mso-position-horizontal-relative:text;mso-position-vertical:absolute;mso-position-vertical-relative:text;mso-width-percent:0;mso-height-percent:0;mso-width-relative:margin;mso-height-relative:margin;v-text-anchor:top" o:gfxdata="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" filled="f" stroked="f">
+              <v:shape w14:anchorId="2B75C1EC" id="_x0000_s1028" type="#_x0000_t202" style="position:absolute;margin-left:-61.05pt;margin-top:523.4pt;width:311.6pt;height:39.75pt;z-index:251662336;visibility:visible;mso-wrap-style:square;mso-width-percent:0;mso-height-percent:0;mso-wrap-distance-left:9pt;mso-wrap-distance-top:3.6pt;mso-wrap-distance-right:9pt;mso-wrap-distance-bottom:3.6pt;mso-position-horizontal:absolute;mso-position-horizontal-relative:text;mso-position-vertical:absolute;mso-position-vertical-relative:text;mso-width-percent:0;mso-height-percent:0;mso-width-relative:margin;mso-height-relative:margin;v-text-anchor:top" o:gfxdata="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" filled="f" stroked="f">
                 <v:textbox>
                   <w:txbxContent>
                     <w:p>
@@ -449,6 +447,7 @@
                           <w:szCs w:val="48"/>
                         </w:rPr>
                       </w:pPr>
+                      <w:proofErr w:type="spellStart"/>
                       <w:r>
                         <w:rPr>
                           <w:b/>
@@ -457,8 +456,9 @@
                           <w:sz w:val="48"/>
                           <w:szCs w:val="48"/>
                         </w:rPr>
-                        <w:t>Project Name</w:t>
+                        <w:t>IntellEstate</w:t>
                       </w:r>
+                      <w:proofErr w:type="spellEnd"/>
                       <w:r>
                         <w:rPr>
                           <w:b/>

</xml_diff>